<commit_message>
Pasaje al inglés (caso de uso)
</commit_message>
<xml_diff>
--- a/Documentacion/Especificaciones Casos de Uso.docx
+++ b/Documentacion/Especificaciones Casos de Uso.docx
@@ -1,10 +1,10 @@
 
 <file path=word/document.xml><?xml version="1.0" encoding="utf-8"?>
-<w:document xmlns:wpc="http://schemas.microsoft.com/office/word/2010/wordprocessingCanvas" xmlns:cx="http://schemas.microsoft.com/office/drawing/2014/chartex" xmlns:mc="http://schemas.openxmlformats.org/markup-compatibility/2006" xmlns:o="urn:schemas-microsoft-com:office:office" xmlns:r="http://schemas.openxmlformats.org/officeDocument/2006/relationships" xmlns:m="http://schemas.openxmlformats.org/officeDocument/2006/math" xmlns:v="urn:schemas-microsoft-com:vml" xmlns:wp14="http://schemas.microsoft.com/office/word/2010/wordprocessingDrawing" xmlns:wp="http://schemas.openxmlformats.org/drawingml/2006/wordprocessingDrawing" xmlns:w10="urn:schemas-microsoft-com:office:word" xmlns:w="http://schemas.openxmlformats.org/wordprocessingml/2006/main" xmlns:w14="http://schemas.microsoft.com/office/word/2010/wordml" xmlns:w15="http://schemas.microsoft.com/office/word/2012/wordml" xmlns:w16se="http://schemas.microsoft.com/office/word/2015/wordml/symex" xmlns:wpg="http://schemas.microsoft.com/office/word/2010/wordprocessingGroup" xmlns:wpi="http://schemas.microsoft.com/office/word/2010/wordprocessingInk" xmlns:wne="http://schemas.microsoft.com/office/word/2006/wordml" xmlns:wps="http://schemas.microsoft.com/office/word/2010/wordprocessingShape" mc:Ignorable="w14 w15 w16se wp14">
+<w:document xmlns:wpc="http://schemas.microsoft.com/office/word/2010/wordprocessingCanvas" xmlns:cx="http://schemas.microsoft.com/office/drawing/2014/chartex" xmlns:cx1="http://schemas.microsoft.com/office/drawing/2015/9/8/chartex" xmlns:cx2="http://schemas.microsoft.com/office/drawing/2015/10/21/chartex" xmlns:cx3="http://schemas.microsoft.com/office/drawing/2016/5/9/chartex" xmlns:cx4="http://schemas.microsoft.com/office/drawing/2016/5/10/chartex" xmlns:cx5="http://schemas.microsoft.com/office/drawing/2016/5/11/chartex" xmlns:cx6="http://schemas.microsoft.com/office/drawing/2016/5/12/chartex" xmlns:cx7="http://schemas.microsoft.com/office/drawing/2016/5/13/chartex" xmlns:cx8="http://schemas.microsoft.com/office/drawing/2016/5/14/chartex" xmlns:mc="http://schemas.openxmlformats.org/markup-compatibility/2006" xmlns:aink="http://schemas.microsoft.com/office/drawing/2016/ink" xmlns:am3d="http://schemas.microsoft.com/office/drawing/2017/model3d" xmlns:o="urn:schemas-microsoft-com:office:office" xmlns:r="http://schemas.openxmlformats.org/officeDocument/2006/relationships" xmlns:m="http://schemas.openxmlformats.org/officeDocument/2006/math" xmlns:v="urn:schemas-microsoft-com:vml" xmlns:wp14="http://schemas.microsoft.com/office/word/2010/wordprocessingDrawing" xmlns:wp="http://schemas.openxmlformats.org/drawingml/2006/wordprocessingDrawing" xmlns:w10="urn:schemas-microsoft-com:office:word" xmlns:w="http://schemas.openxmlformats.org/wordprocessingml/2006/main" xmlns:w14="http://schemas.microsoft.com/office/word/2010/wordml" xmlns:w15="http://schemas.microsoft.com/office/word/2012/wordml" xmlns:w16cid="http://schemas.microsoft.com/office/word/2016/wordml/cid" xmlns:w16se="http://schemas.microsoft.com/office/word/2015/wordml/symex" xmlns:wpg="http://schemas.microsoft.com/office/word/2010/wordprocessingGroup" xmlns:wpi="http://schemas.microsoft.com/office/word/2010/wordprocessingInk" xmlns:wne="http://schemas.microsoft.com/office/word/2006/wordml" xmlns:wps="http://schemas.microsoft.com/office/word/2010/wordprocessingShape" mc:Ignorable="w14 w15 w16se w16cid wp14">
   <w:body>
     <w:tbl>
       <w:tblPr>
-        <w:tblStyle w:val="Tablaconcuadrcula"/>
+        <w:tblStyle w:val="TableGrid"/>
         <w:tblW w:w="0" w:type="auto"/>
         <w:tblInd w:w="0" w:type="dxa"/>
         <w:tblLook w:val="04A0" w:firstRow="1" w:lastRow="0" w:firstColumn="1" w:lastColumn="0" w:noHBand="0" w:noVBand="1"/>
@@ -30,7 +30,45 @@
               <w:jc w:val="center"/>
             </w:pPr>
             <w:r>
-              <w:t>ESCENARIO: Comprar</w:t>
+              <w:t>STAGE</w:t>
+            </w:r>
+            <w:r>
+              <w:t xml:space="preserve">: </w:t>
+            </w:r>
+            <w:r>
+              <w:t>BUY</w:t>
+            </w:r>
+          </w:p>
+        </w:tc>
+        <w:bookmarkStart w:id="0" w:name="_GoBack"/>
+        <w:bookmarkEnd w:id="0"/>
+      </w:tr>
+      <w:tr>
+        <w:tc>
+          <w:tcPr>
+            <w:tcW w:w="9350" w:type="dxa"/>
+            <w:tcBorders>
+              <w:top w:val="single" w:sz="4" w:space="0" w:color="auto"/>
+              <w:left w:val="single" w:sz="4" w:space="0" w:color="auto"/>
+              <w:bottom w:val="single" w:sz="4" w:space="0" w:color="auto"/>
+              <w:right w:val="single" w:sz="4" w:space="0" w:color="auto"/>
+            </w:tcBorders>
+            <w:hideMark/>
+          </w:tcPr>
+          <w:p>
+            <w:pPr>
+              <w:spacing w:line="240" w:lineRule="auto"/>
+            </w:pPr>
+            <w:proofErr w:type="spellStart"/>
+            <w:r>
+              <w:t>Numera</w:t>
+            </w:r>
+            <w:r>
+              <w:t>tion</w:t>
+            </w:r>
+            <w:proofErr w:type="spellEnd"/>
+            <w:r>
+              <w:t>: -</w:t>
             </w:r>
           </w:p>
         </w:tc>
@@ -50,9 +88,95 @@
           <w:p>
             <w:pPr>
               <w:spacing w:line="240" w:lineRule="auto"/>
-            </w:pPr>
-            <w:r>
-              <w:t>Numeración: -</w:t>
+              <w:rPr>
+                <w:lang w:val="en-US"/>
+              </w:rPr>
+            </w:pPr>
+            <w:r>
+              <w:rPr>
+                <w:lang w:val="en-US"/>
+              </w:rPr>
+              <w:t>Precond</w:t>
+            </w:r>
+            <w:r>
+              <w:rPr>
+                <w:lang w:val="en-US"/>
+              </w:rPr>
+              <w:t>itions</w:t>
+            </w:r>
+            <w:r>
+              <w:rPr>
+                <w:lang w:val="en-US"/>
+              </w:rPr>
+              <w:t>:</w:t>
+            </w:r>
+            <w:r>
+              <w:rPr>
+                <w:lang w:val="en-US"/>
+              </w:rPr>
+              <w:t xml:space="preserve">   </w:t>
+            </w:r>
+            <w:r>
+              <w:rPr>
+                <w:lang w:val="en-US"/>
+              </w:rPr>
+              <w:t xml:space="preserve"> -</w:t>
+            </w:r>
+            <w:r>
+              <w:rPr>
+                <w:lang w:val="en-US"/>
+              </w:rPr>
+              <w:t>the c</w:t>
+            </w:r>
+            <w:r>
+              <w:rPr>
+                <w:lang w:val="en-US"/>
+              </w:rPr>
+              <w:t>ustomer</w:t>
+            </w:r>
+            <w:r>
+              <w:rPr>
+                <w:lang w:val="en-US"/>
+              </w:rPr>
+              <w:t xml:space="preserve"> must have entered to the system</w:t>
+            </w:r>
+            <w:r>
+              <w:rPr>
+                <w:lang w:val="en-US"/>
+              </w:rPr>
+              <w:t>.</w:t>
+            </w:r>
+          </w:p>
+          <w:p>
+            <w:pPr>
+              <w:spacing w:line="240" w:lineRule="auto"/>
+              <w:rPr>
+                <w:lang w:val="en-US"/>
+              </w:rPr>
+            </w:pPr>
+            <w:r>
+              <w:rPr>
+                <w:lang w:val="en-US"/>
+              </w:rPr>
+              <w:t xml:space="preserve">                              -</w:t>
+            </w:r>
+            <w:r>
+              <w:rPr>
+                <w:lang w:val="en-US"/>
+              </w:rPr>
+              <w:t xml:space="preserve"> </w:t>
+            </w:r>
+            <w:r>
+              <w:rPr>
+                <w:lang w:val="en-US"/>
+              </w:rPr>
+              <w:t xml:space="preserve">the cart must be loaded with at least one </w:t>
+            </w:r>
+            <w:r>
+              <w:rPr>
+                <w:lang w:val="en-US"/>
+              </w:rPr>
+              <w:t>product.</w:t>
             </w:r>
           </w:p>
         </w:tc>
@@ -72,20 +196,39 @@
           <w:p>
             <w:pPr>
               <w:spacing w:line="240" w:lineRule="auto"/>
-            </w:pPr>
-            <w:r>
-              <w:t xml:space="preserve">Precondiciones: </w:t>
-            </w:r>
-            <w:r>
-              <w:t>-el Cliente tiene que haber ingresado al sistema</w:t>
-            </w:r>
-          </w:p>
-          <w:p>
-            <w:pPr>
-              <w:spacing w:line="240" w:lineRule="auto"/>
-            </w:pPr>
-            <w:r>
-              <w:t xml:space="preserve">                              -el carrito tiene que estar cargado con al menos un producto</w:t>
+              <w:rPr>
+                <w:lang w:val="en-US"/>
+              </w:rPr>
+            </w:pPr>
+            <w:r>
+              <w:rPr>
+                <w:lang w:val="en-US"/>
+              </w:rPr>
+              <w:t>Postcondi</w:t>
+            </w:r>
+            <w:r>
+              <w:rPr>
+                <w:lang w:val="en-US"/>
+              </w:rPr>
+              <w:t>tions</w:t>
+            </w:r>
+            <w:r>
+              <w:rPr>
+                <w:lang w:val="en-US"/>
+              </w:rPr>
+              <w:t xml:space="preserve">: </w:t>
+            </w:r>
+            <w:r>
+              <w:rPr>
+                <w:lang w:val="en-US"/>
+              </w:rPr>
+              <w:t>the requested quantity is removed from the stock of the products purchased</w:t>
+            </w:r>
+            <w:r>
+              <w:rPr>
+                <w:lang w:val="en-US"/>
+              </w:rPr>
+              <w:t>.</w:t>
             </w:r>
           </w:p>
         </w:tc>
@@ -107,11 +250,32 @@
               <w:spacing w:line="240" w:lineRule="auto"/>
             </w:pPr>
             <w:r>
-              <w:t>Postcondicione</w:t>
-            </w:r>
-            <w:r>
-              <w:t>s: se descuenta la cantidad solicitada del stock de los productos comprados</w:t>
-            </w:r>
+              <w:t xml:space="preserve">Who </w:t>
+            </w:r>
+            <w:proofErr w:type="spellStart"/>
+            <w:r>
+              <w:t>starts</w:t>
+            </w:r>
+            <w:proofErr w:type="spellEnd"/>
+            <w:r>
+              <w:t xml:space="preserve"> </w:t>
+            </w:r>
+            <w:proofErr w:type="spellStart"/>
+            <w:r>
+              <w:t>it</w:t>
+            </w:r>
+            <w:proofErr w:type="spellEnd"/>
+            <w:r>
+              <w:t xml:space="preserve">: </w:t>
+            </w:r>
+            <w:proofErr w:type="spellStart"/>
+            <w:r>
+              <w:t>C</w:t>
+            </w:r>
+            <w:r>
+              <w:t>ustomer</w:t>
+            </w:r>
+            <w:proofErr w:type="spellEnd"/>
           </w:p>
         </w:tc>
       </w:tr>
@@ -132,8 +296,35 @@
               <w:spacing w:line="240" w:lineRule="auto"/>
             </w:pPr>
             <w:r>
-              <w:t>Quien Lo Comienza: Cliente</w:t>
-            </w:r>
+              <w:t>Who</w:t>
+            </w:r>
+            <w:r>
+              <w:t xml:space="preserve"> </w:t>
+            </w:r>
+            <w:proofErr w:type="spellStart"/>
+            <w:r>
+              <w:t>finishes</w:t>
+            </w:r>
+            <w:proofErr w:type="spellEnd"/>
+            <w:r>
+              <w:t xml:space="preserve"> </w:t>
+            </w:r>
+            <w:proofErr w:type="spellStart"/>
+            <w:r>
+              <w:t>it</w:t>
+            </w:r>
+            <w:proofErr w:type="spellEnd"/>
+            <w:r>
+              <w:t xml:space="preserve">: </w:t>
+            </w:r>
+            <w:proofErr w:type="spellStart"/>
+            <w:r>
+              <w:t>C</w:t>
+            </w:r>
+            <w:r>
+              <w:t>ustomer</w:t>
+            </w:r>
+            <w:proofErr w:type="spellEnd"/>
           </w:p>
         </w:tc>
       </w:tr>
@@ -152,9 +343,89 @@
           <w:p>
             <w:pPr>
               <w:spacing w:line="240" w:lineRule="auto"/>
-            </w:pPr>
-            <w:r>
-              <w:t>Quien Lo Finaliza: Cliente</w:t>
+              <w:rPr>
+                <w:lang w:val="en-US"/>
+              </w:rPr>
+            </w:pPr>
+            <w:r>
+              <w:rPr>
+                <w:lang w:val="en-US"/>
+              </w:rPr>
+              <w:t>Excep</w:t>
+            </w:r>
+            <w:r>
+              <w:rPr>
+                <w:lang w:val="en-US"/>
+              </w:rPr>
+              <w:t>tions</w:t>
+            </w:r>
+            <w:r>
+              <w:rPr>
+                <w:lang w:val="en-US"/>
+              </w:rPr>
+              <w:t xml:space="preserve">: </w:t>
+            </w:r>
+            <w:r>
+              <w:rPr>
+                <w:lang w:val="en-US"/>
+              </w:rPr>
+              <w:t xml:space="preserve">  </w:t>
+            </w:r>
+            <w:r>
+              <w:rPr>
+                <w:lang w:val="en-US"/>
+              </w:rPr>
+              <w:t>-</w:t>
+            </w:r>
+            <w:r>
+              <w:rPr>
+                <w:lang w:val="en-US"/>
+              </w:rPr>
+              <w:t xml:space="preserve"> </w:t>
+            </w:r>
+            <w:r>
+              <w:rPr>
+                <w:lang w:val="en-US"/>
+              </w:rPr>
+              <w:t xml:space="preserve">no stock of the requested </w:t>
+            </w:r>
+            <w:r>
+              <w:rPr>
+                <w:lang w:val="en-US"/>
+              </w:rPr>
+              <w:t>product.</w:t>
+            </w:r>
+          </w:p>
+          <w:p>
+            <w:pPr>
+              <w:spacing w:line="240" w:lineRule="auto"/>
+              <w:rPr>
+                <w:lang w:val="en-US"/>
+              </w:rPr>
+            </w:pPr>
+            <w:r>
+              <w:rPr>
+                <w:lang w:val="en-US"/>
+              </w:rPr>
+              <w:t xml:space="preserve">                        -</w:t>
+            </w:r>
+            <w:r>
+              <w:rPr>
+                <w:lang w:val="en-US"/>
+              </w:rPr>
+              <w:t xml:space="preserve"> </w:t>
+            </w:r>
+            <w:r>
+              <w:rPr>
+                <w:lang w:val="en-US"/>
+              </w:rPr>
+              <w:t>the customer is not logged in</w:t>
+            </w:r>
+            <w:r>
+              <w:rPr>
+                <w:lang w:val="en-US"/>
+              </w:rPr>
+              <w:t>.</w:t>
             </w:r>
           </w:p>
         </w:tc>
@@ -174,57 +445,60 @@
           <w:p>
             <w:pPr>
               <w:spacing w:line="240" w:lineRule="auto"/>
-            </w:pPr>
-            <w:r>
-              <w:t>Excepciones: -</w:t>
-            </w:r>
-            <w:r>
-              <w:t>no hay stock del producto solicitado</w:t>
-            </w:r>
-          </w:p>
-          <w:p>
-            <w:pPr>
-              <w:spacing w:line="240" w:lineRule="auto"/>
-            </w:pPr>
-            <w:r>
-              <w:t xml:space="preserve">                        -el Cliente no está ingresado en el sistema</w:t>
-            </w:r>
-          </w:p>
-        </w:tc>
-      </w:tr>
-      <w:tr>
-        <w:tc>
-          <w:tcPr>
-            <w:tcW w:w="9350" w:type="dxa"/>
-            <w:tcBorders>
-              <w:top w:val="single" w:sz="4" w:space="0" w:color="auto"/>
-              <w:left w:val="single" w:sz="4" w:space="0" w:color="auto"/>
-              <w:bottom w:val="single" w:sz="4" w:space="0" w:color="auto"/>
-              <w:right w:val="single" w:sz="4" w:space="0" w:color="auto"/>
-            </w:tcBorders>
-            <w:hideMark/>
-          </w:tcPr>
-          <w:p>
-            <w:pPr>
-              <w:spacing w:line="240" w:lineRule="auto"/>
-            </w:pPr>
-            <w:r>
-              <w:t xml:space="preserve">Descripción: </w:t>
-            </w:r>
-            <w:r>
-              <w:t xml:space="preserve">El usuario cliente ingresa al sistema para comprar un determinado producto y a continuación tiene la posibilidad de seleccionar un método de pago, si desea retirarlo o que se lo envíen a domicilio así también como aplicar un descuento si se posee un cupón </w:t>
-            </w:r>
-            <w:r>
-              <w:t>válido.</w:t>
+              <w:rPr>
+                <w:lang w:val="en-US"/>
+              </w:rPr>
+            </w:pPr>
+            <w:r>
+              <w:rPr>
+                <w:lang w:val="en-US"/>
+              </w:rPr>
+              <w:t>Descrip</w:t>
+            </w:r>
+            <w:r>
+              <w:rPr>
+                <w:lang w:val="en-US"/>
+              </w:rPr>
+              <w:t>tion</w:t>
+            </w:r>
+            <w:r>
+              <w:rPr>
+                <w:lang w:val="en-US"/>
+              </w:rPr>
+              <w:t xml:space="preserve">: </w:t>
+            </w:r>
+            <w:r>
+              <w:rPr>
+                <w:lang w:val="en-US"/>
+              </w:rPr>
+              <w:t xml:space="preserve">The customer user enters to the system to buy a certain product, then has the possibility to select a payment method, </w:t>
+            </w:r>
+            <w:r>
+              <w:rPr>
+                <w:lang w:val="en-US"/>
+              </w:rPr>
+              <w:t>if wish</w:t>
+            </w:r>
+            <w:r>
+              <w:rPr>
+                <w:lang w:val="en-US"/>
+              </w:rPr>
+              <w:t xml:space="preserve"> to withdraw it or sent it to their home address as well as apply a discount if has a valid coupon.</w:t>
             </w:r>
           </w:p>
         </w:tc>
       </w:tr>
     </w:tbl>
-    <w:p/>
+    <w:p>
+      <w:pPr>
+        <w:rPr>
+          <w:lang w:val="en-US"/>
+        </w:rPr>
+      </w:pPr>
+    </w:p>
     <w:tbl>
       <w:tblPr>
-        <w:tblStyle w:val="Tablaconcuadrcula"/>
+        <w:tblStyle w:val="TableGrid"/>
         <w:tblW w:w="0" w:type="auto"/>
         <w:tblInd w:w="0" w:type="dxa"/>
         <w:tblLook w:val="04A0" w:firstRow="1" w:lastRow="0" w:firstColumn="1" w:lastColumn="0" w:noHBand="0" w:noVBand="1"/>
@@ -250,7 +524,13 @@
               <w:jc w:val="center"/>
             </w:pPr>
             <w:r>
-              <w:t>ESCENARIO: Baja Producto</w:t>
+              <w:t>STAGE</w:t>
+            </w:r>
+            <w:r>
+              <w:t xml:space="preserve">: </w:t>
+            </w:r>
+            <w:r>
+              <w:t>DELETE PRODUCT</w:t>
             </w:r>
           </w:p>
         </w:tc>
@@ -271,8 +551,16 @@
             <w:pPr>
               <w:spacing w:line="240" w:lineRule="auto"/>
             </w:pPr>
-            <w:r>
-              <w:t>Numeración: -</w:t>
+            <w:proofErr w:type="spellStart"/>
+            <w:r>
+              <w:t>Numera</w:t>
+            </w:r>
+            <w:r>
+              <w:t>tion</w:t>
+            </w:r>
+            <w:proofErr w:type="spellEnd"/>
+            <w:r>
+              <w:t>: -</w:t>
             </w:r>
           </w:p>
         </w:tc>
@@ -292,23 +580,83 @@
           <w:p>
             <w:pPr>
               <w:spacing w:line="240" w:lineRule="auto"/>
-            </w:pPr>
-            <w:r>
-              <w:t xml:space="preserve">Precondiciones: </w:t>
-            </w:r>
-            <w:r>
+              <w:rPr>
+                <w:lang w:val="en-US"/>
+              </w:rPr>
+            </w:pPr>
+            <w:r>
+              <w:rPr>
+                <w:lang w:val="en-US"/>
+              </w:rPr>
+              <w:t>Precondi</w:t>
+            </w:r>
+            <w:r>
+              <w:rPr>
+                <w:lang w:val="en-US"/>
+              </w:rPr>
+              <w:t>tions</w:t>
+            </w:r>
+            <w:r>
+              <w:rPr>
+                <w:lang w:val="en-US"/>
+              </w:rPr>
+              <w:t xml:space="preserve">: </w:t>
+            </w:r>
+            <w:r>
+              <w:rPr>
+                <w:lang w:val="en-US"/>
+              </w:rPr>
+              <w:t xml:space="preserve">   </w:t>
+            </w:r>
+            <w:r>
+              <w:rPr>
+                <w:lang w:val="en-US"/>
+              </w:rPr>
               <w:t>-</w:t>
             </w:r>
             <w:r>
-              <w:t>el Producto debe estar previamente cargado en el sistema</w:t>
-            </w:r>
-          </w:p>
-          <w:p>
-            <w:pPr>
-              <w:spacing w:line="240" w:lineRule="auto"/>
-            </w:pPr>
-            <w:r>
-              <w:t xml:space="preserve">                              -el Administrador tiene que haber ingresado al sistema</w:t>
+              <w:rPr>
+                <w:lang w:val="en-US"/>
+              </w:rPr>
+              <w:t xml:space="preserve"> </w:t>
+            </w:r>
+            <w:r>
+              <w:rPr>
+                <w:lang w:val="en-US"/>
+              </w:rPr>
+              <w:t>The product must be previously loaded in the system</w:t>
+            </w:r>
+            <w:r>
+              <w:rPr>
+                <w:lang w:val="en-US"/>
+              </w:rPr>
+              <w:t>.</w:t>
+            </w:r>
+          </w:p>
+          <w:p>
+            <w:pPr>
+              <w:spacing w:line="240" w:lineRule="auto"/>
+              <w:rPr>
+                <w:lang w:val="en-US"/>
+              </w:rPr>
+            </w:pPr>
+            <w:r>
+              <w:rPr>
+                <w:lang w:val="en-US"/>
+              </w:rPr>
+              <w:t xml:space="preserve">                              -</w:t>
+            </w:r>
+            <w:r>
+              <w:rPr>
+                <w:lang w:val="en-US"/>
+              </w:rPr>
+              <w:t>The administrator must have en</w:t>
+            </w:r>
+            <w:r>
+              <w:rPr>
+                <w:lang w:val="en-US"/>
+              </w:rPr>
+              <w:t>tered to the system.</w:t>
             </w:r>
           </w:p>
         </w:tc>
@@ -328,12 +676,39 @@
           <w:p>
             <w:pPr>
               <w:spacing w:line="240" w:lineRule="auto"/>
-            </w:pPr>
-            <w:r>
-              <w:t>Postcondicione</w:t>
-            </w:r>
-            <w:r>
-              <w:t>s: se eliminó el/los productos exitosamente</w:t>
+              <w:rPr>
+                <w:lang w:val="en-US"/>
+              </w:rPr>
+            </w:pPr>
+            <w:r>
+              <w:rPr>
+                <w:lang w:val="en-US"/>
+              </w:rPr>
+              <w:t>Postcondi</w:t>
+            </w:r>
+            <w:r>
+              <w:rPr>
+                <w:lang w:val="en-US"/>
+              </w:rPr>
+              <w:t>tions</w:t>
+            </w:r>
+            <w:r>
+              <w:rPr>
+                <w:lang w:val="en-US"/>
+              </w:rPr>
+              <w:t xml:space="preserve">: </w:t>
+            </w:r>
+            <w:r>
+              <w:rPr>
+                <w:lang w:val="en-US"/>
+              </w:rPr>
+              <w:t>the product was removed successfully</w:t>
+            </w:r>
+            <w:r>
+              <w:rPr>
+                <w:lang w:val="en-US"/>
+              </w:rPr>
+              <w:t>.</w:t>
             </w:r>
           </w:p>
         </w:tc>
@@ -355,8 +730,32 @@
               <w:spacing w:line="240" w:lineRule="auto"/>
             </w:pPr>
             <w:r>
-              <w:t>Quien Lo Comienza: Administrador</w:t>
-            </w:r>
+              <w:t xml:space="preserve">Who </w:t>
+            </w:r>
+            <w:proofErr w:type="spellStart"/>
+            <w:r>
+              <w:t>starts</w:t>
+            </w:r>
+            <w:proofErr w:type="spellEnd"/>
+            <w:r>
+              <w:t xml:space="preserve"> </w:t>
+            </w:r>
+            <w:proofErr w:type="spellStart"/>
+            <w:r>
+              <w:t>it</w:t>
+            </w:r>
+            <w:proofErr w:type="spellEnd"/>
+            <w:r>
+              <w:t xml:space="preserve">: </w:t>
+            </w:r>
+            <w:proofErr w:type="spellStart"/>
+            <w:r>
+              <w:t>Administra</w:t>
+            </w:r>
+            <w:r>
+              <w:t>tor</w:t>
+            </w:r>
+            <w:proofErr w:type="spellEnd"/>
           </w:p>
         </w:tc>
       </w:tr>
@@ -377,7 +776,34 @@
               <w:spacing w:line="240" w:lineRule="auto"/>
             </w:pPr>
             <w:r>
-              <w:t xml:space="preserve">Quien Lo Finaliza: Administrador </w:t>
+              <w:t xml:space="preserve">Who </w:t>
+            </w:r>
+            <w:proofErr w:type="spellStart"/>
+            <w:r>
+              <w:t>finishes</w:t>
+            </w:r>
+            <w:proofErr w:type="spellEnd"/>
+            <w:r>
+              <w:t xml:space="preserve"> </w:t>
+            </w:r>
+            <w:proofErr w:type="spellStart"/>
+            <w:r>
+              <w:t>it</w:t>
+            </w:r>
+            <w:proofErr w:type="spellEnd"/>
+            <w:r>
+              <w:t xml:space="preserve">: </w:t>
+            </w:r>
+            <w:proofErr w:type="spellStart"/>
+            <w:r>
+              <w:t>Administra</w:t>
+            </w:r>
+            <w:r>
+              <w:t>tor</w:t>
+            </w:r>
+            <w:proofErr w:type="spellEnd"/>
+            <w:r>
+              <w:t xml:space="preserve"> </w:t>
             </w:r>
           </w:p>
         </w:tc>
@@ -397,34 +823,109 @@
           <w:p>
             <w:pPr>
               <w:spacing w:line="240" w:lineRule="auto"/>
-            </w:pPr>
-            <w:r>
-              <w:t>Excepciones: -</w:t>
-            </w:r>
-            <w:r>
-              <w:t xml:space="preserve">Producto inexistente </w:t>
-            </w:r>
-          </w:p>
-          <w:p>
-            <w:pPr>
-              <w:spacing w:line="240" w:lineRule="auto"/>
-            </w:pPr>
-            <w:r>
-              <w:t xml:space="preserve">                        -</w:t>
-            </w:r>
-            <w:r>
-              <w:t>Si un cliente tiene reservado el producto, se pide confirmación al Administrador y luego</w:t>
-            </w:r>
-          </w:p>
-          <w:p>
-            <w:pPr>
-              <w:spacing w:line="240" w:lineRule="auto"/>
-            </w:pPr>
-            <w:r>
-              <w:t xml:space="preserve">                        se envía una notificación a los </w:t>
-            </w:r>
-            <w:r>
-              <w:t>clientes con reservas del mismo</w:t>
+              <w:rPr>
+                <w:lang w:val="en-US"/>
+              </w:rPr>
+            </w:pPr>
+            <w:r>
+              <w:rPr>
+                <w:lang w:val="en-US"/>
+              </w:rPr>
+              <w:t>Excep</w:t>
+            </w:r>
+            <w:r>
+              <w:rPr>
+                <w:lang w:val="en-US"/>
+              </w:rPr>
+              <w:t>tions</w:t>
+            </w:r>
+            <w:r>
+              <w:rPr>
+                <w:lang w:val="en-US"/>
+              </w:rPr>
+              <w:t xml:space="preserve">: </w:t>
+            </w:r>
+            <w:r>
+              <w:rPr>
+                <w:lang w:val="en-US"/>
+              </w:rPr>
+              <w:t xml:space="preserve">  </w:t>
+            </w:r>
+            <w:r>
+              <w:rPr>
+                <w:lang w:val="en-US"/>
+              </w:rPr>
+              <w:t>-</w:t>
+            </w:r>
+            <w:r>
+              <w:rPr>
+                <w:lang w:val="en-US"/>
+              </w:rPr>
+              <w:t xml:space="preserve"> N</w:t>
+            </w:r>
+            <w:r>
+              <w:rPr>
+                <w:lang w:val="en-US"/>
+              </w:rPr>
+              <w:t>on-existent product</w:t>
+            </w:r>
+            <w:r>
+              <w:rPr>
+                <w:lang w:val="en-US"/>
+              </w:rPr>
+              <w:t xml:space="preserve"> </w:t>
+            </w:r>
+          </w:p>
+          <w:p>
+            <w:pPr>
+              <w:spacing w:line="240" w:lineRule="auto"/>
+              <w:rPr>
+                <w:lang w:val="en-US"/>
+              </w:rPr>
+            </w:pPr>
+            <w:r>
+              <w:rPr>
+                <w:lang w:val="en-US"/>
+              </w:rPr>
+              <w:t xml:space="preserve">                       -</w:t>
+            </w:r>
+            <w:r>
+              <w:rPr>
+                <w:lang w:val="en-US"/>
+              </w:rPr>
+              <w:t xml:space="preserve"> </w:t>
+            </w:r>
+            <w:r>
+              <w:rPr>
+                <w:lang w:val="en-US"/>
+              </w:rPr>
+              <w:t>If a customer has reserved the product, an administrator confirmation is requested and</w:t>
+            </w:r>
+          </w:p>
+          <w:p>
+            <w:pPr>
+              <w:spacing w:line="240" w:lineRule="auto"/>
+              <w:rPr>
+                <w:lang w:val="en-US"/>
+              </w:rPr>
+            </w:pPr>
+            <w:r>
+              <w:rPr>
+                <w:lang w:val="en-US"/>
+              </w:rPr>
+              <w:t xml:space="preserve">                        then</w:t>
+            </w:r>
+            <w:r>
+              <w:rPr>
+                <w:lang w:val="en-US"/>
+              </w:rPr>
+              <w:t xml:space="preserve"> a notification is sent to customers with reservations</w:t>
+            </w:r>
+            <w:r>
+              <w:rPr>
+                <w:lang w:val="en-US"/>
+              </w:rPr>
+              <w:t xml:space="preserve">.                                         </w:t>
             </w:r>
           </w:p>
         </w:tc>
@@ -447,17 +948,59 @@
           <w:p>
             <w:pPr>
               <w:spacing w:line="240" w:lineRule="auto"/>
-            </w:pPr>
-            <w:r>
-              <w:t>Descripción: El usuario admin accede al sistema para dar de baja un producto</w:t>
-            </w:r>
-            <w:bookmarkStart w:id="0" w:name="_GoBack"/>
-            <w:bookmarkEnd w:id="0"/>
+              <w:rPr>
+                <w:lang w:val="en-US"/>
+              </w:rPr>
+            </w:pPr>
+            <w:r>
+              <w:rPr>
+                <w:lang w:val="en-US"/>
+              </w:rPr>
+              <w:t>Descrip</w:t>
+            </w:r>
+            <w:r>
+              <w:rPr>
+                <w:lang w:val="en-US"/>
+              </w:rPr>
+              <w:t>tion</w:t>
+            </w:r>
+            <w:r>
+              <w:rPr>
+                <w:lang w:val="en-US"/>
+              </w:rPr>
+              <w:t xml:space="preserve">: </w:t>
+            </w:r>
+            <w:r>
+              <w:rPr>
+                <w:lang w:val="en-US"/>
+              </w:rPr>
+              <w:t xml:space="preserve">The administrator user accesses the system to delete a </w:t>
+            </w:r>
+            <w:proofErr w:type="spellStart"/>
+            <w:r>
+              <w:rPr>
+                <w:lang w:val="en-US"/>
+              </w:rPr>
+              <w:t>producto</w:t>
+            </w:r>
+            <w:proofErr w:type="spellEnd"/>
+            <w:r>
+              <w:rPr>
+                <w:lang w:val="en-US"/>
+              </w:rPr>
+              <w:t>.</w:t>
+            </w:r>
           </w:p>
         </w:tc>
       </w:tr>
     </w:tbl>
-    <w:p/>
+    <w:p>
+      <w:pPr>
+        <w:rPr>
+          <w:lang w:val="en-US"/>
+        </w:rPr>
+      </w:pPr>
+    </w:p>
     <w:sectPr>
       <w:pgSz w:w="12240" w:h="15840"/>
       <w:pgMar w:top="1440" w:right="1440" w:bottom="1440" w:left="1440" w:header="720" w:footer="720" w:gutter="0"/>
@@ -469,7 +1012,7 @@
 </file>
 
 <file path=word/styles.xml><?xml version="1.0" encoding="utf-8"?>
-<w:styles xmlns:mc="http://schemas.openxmlformats.org/markup-compatibility/2006" xmlns:r="http://schemas.openxmlformats.org/officeDocument/2006/relationships" xmlns:w="http://schemas.openxmlformats.org/wordprocessingml/2006/main" xmlns:w14="http://schemas.microsoft.com/office/word/2010/wordml" xmlns:w15="http://schemas.microsoft.com/office/word/2012/wordml" xmlns:w16se="http://schemas.microsoft.com/office/word/2015/wordml/symex" mc:Ignorable="w14 w15 w16se">
+<w:styles xmlns:mc="http://schemas.openxmlformats.org/markup-compatibility/2006" xmlns:r="http://schemas.openxmlformats.org/officeDocument/2006/relationships" xmlns:w="http://schemas.openxmlformats.org/wordprocessingml/2006/main" xmlns:w14="http://schemas.microsoft.com/office/word/2010/wordml" xmlns:w15="http://schemas.microsoft.com/office/word/2012/wordml" xmlns:w16cid="http://schemas.microsoft.com/office/word/2016/wordml/cid" xmlns:w16se="http://schemas.microsoft.com/office/word/2015/wordml/symex" mc:Ignorable="w14 w15 w16se w16cid">
   <w:docDefaults>
     <w:rPrDefault>
       <w:rPr>
@@ -485,7 +1028,7 @@
       </w:pPr>
     </w:pPrDefault>
   </w:docDefaults>
-  <w:latentStyles w:defLockedState="0" w:defUIPriority="99" w:defSemiHidden="0" w:defUnhideWhenUsed="0" w:defQFormat="0" w:count="371">
+  <w:latentStyles w:defLockedState="0" w:defUIPriority="99" w:defSemiHidden="0" w:defUnhideWhenUsed="0" w:defQFormat="0" w:count="377">
     <w:lsdException w:name="Normal" w:uiPriority="0" w:qFormat="1"/>
     <w:lsdException w:name="heading 1" w:uiPriority="9" w:qFormat="1"/>
     <w:lsdException w:name="heading 2" w:semiHidden="1" w:uiPriority="9" w:unhideWhenUsed="1" w:qFormat="1"/>
@@ -633,11 +1176,8 @@
     <w:lsdException w:name="Table 3D effects 3" w:semiHidden="1" w:unhideWhenUsed="1"/>
     <w:lsdException w:name="Table Contemporary" w:semiHidden="1" w:unhideWhenUsed="1"/>
     <w:lsdException w:name="Table Elegant" w:semiHidden="1" w:unhideWhenUsed="1"/>
-    <w:lsdException w:name="Table Professional" w:semiHidden="1" w:unhideWhenUsed="1"/>
     <w:lsdException w:name="Table Subtle 1" w:semiHidden="1" w:unhideWhenUsed="1"/>
     <w:lsdException w:name="Table Subtle 2" w:semiHidden="1" w:unhideWhenUsed="1"/>
-    <w:lsdException w:name="Table Web 1" w:semiHidden="1" w:unhideWhenUsed="1"/>
-    <w:lsdException w:name="Table Web 2" w:semiHidden="1" w:unhideWhenUsed="1"/>
     <w:lsdException w:name="Table Web 3" w:semiHidden="1" w:unhideWhenUsed="1"/>
     <w:lsdException w:name="Balloon Text" w:semiHidden="1" w:unhideWhenUsed="1"/>
     <w:lsdException w:name="Table Grid" w:uiPriority="39"/>
@@ -857,6 +1397,12 @@
     <w:lsdException w:name="List Table 5 Dark Accent 6" w:uiPriority="50"/>
     <w:lsdException w:name="List Table 6 Colorful Accent 6" w:uiPriority="51"/>
     <w:lsdException w:name="List Table 7 Colorful Accent 6" w:uiPriority="52"/>
+    <w:lsdException w:name="Mention" w:semiHidden="1" w:unhideWhenUsed="1"/>
+    <w:lsdException w:name="Smart Hyperlink" w:semiHidden="1" w:unhideWhenUsed="1"/>
+    <w:lsdException w:name="Hashtag" w:semiHidden="1" w:unhideWhenUsed="1"/>
+    <w:lsdException w:name="Unresolved Mention" w:semiHidden="1" w:unhideWhenUsed="1"/>
+    <w:lsdException w:name="Smart Link" w:semiHidden="1" w:unhideWhenUsed="1"/>
+    <w:lsdException w:name="Smart Link Error" w:semiHidden="1" w:unhideWhenUsed="1"/>
   </w:latentStyles>
   <w:style w:type="paragraph" w:default="1" w:styleId="Normal">
     <w:name w:val="Normal"/>
@@ -869,13 +1415,13 @@
       <w:lang w:val="es-AR"/>
     </w:rPr>
   </w:style>
-  <w:style w:type="character" w:default="1" w:styleId="Fuentedeprrafopredeter">
+  <w:style w:type="character" w:default="1" w:styleId="DefaultParagraphFont">
     <w:name w:val="Default Paragraph Font"/>
     <w:uiPriority w:val="1"/>
     <w:semiHidden/>
     <w:unhideWhenUsed/>
   </w:style>
-  <w:style w:type="table" w:default="1" w:styleId="Tablanormal">
+  <w:style w:type="table" w:default="1" w:styleId="TableNormal">
     <w:name w:val="Normal Table"/>
     <w:uiPriority w:val="99"/>
     <w:semiHidden/>
@@ -890,15 +1436,15 @@
       </w:tblCellMar>
     </w:tblPr>
   </w:style>
-  <w:style w:type="numbering" w:default="1" w:styleId="Sinlista">
+  <w:style w:type="numbering" w:default="1" w:styleId="NoList">
     <w:name w:val="No List"/>
     <w:uiPriority w:val="99"/>
     <w:semiHidden/>
     <w:unhideWhenUsed/>
   </w:style>
-  <w:style w:type="table" w:styleId="Tablaconcuadrcula">
+  <w:style w:type="table" w:styleId="TableGrid">
     <w:name w:val="Table Grid"/>
-    <w:basedOn w:val="Tablanormal"/>
+    <w:basedOn w:val="TableNormal"/>
     <w:uiPriority w:val="39"/>
     <w:rsid w:val="00672E65"/>
     <w:pPr>

</xml_diff>

<commit_message>
cambios en el diagrama de estados y las especificaciones
</commit_message>
<xml_diff>
--- a/Documentacion/Especificaciones Casos de Uso.docx
+++ b/Documentacion/Especificaciones Casos de Uso.docx
@@ -1,10 +1,10 @@
 
 <file path=word/document.xml><?xml version="1.0" encoding="utf-8"?>
-<w:document xmlns:wpc="http://schemas.microsoft.com/office/word/2010/wordprocessingCanvas" xmlns:cx="http://schemas.microsoft.com/office/drawing/2014/chartex" xmlns:cx1="http://schemas.microsoft.com/office/drawing/2015/9/8/chartex" xmlns:cx2="http://schemas.microsoft.com/office/drawing/2015/10/21/chartex" xmlns:cx3="http://schemas.microsoft.com/office/drawing/2016/5/9/chartex" xmlns:cx4="http://schemas.microsoft.com/office/drawing/2016/5/10/chartex" xmlns:cx5="http://schemas.microsoft.com/office/drawing/2016/5/11/chartex" xmlns:cx6="http://schemas.microsoft.com/office/drawing/2016/5/12/chartex" xmlns:cx7="http://schemas.microsoft.com/office/drawing/2016/5/13/chartex" xmlns:cx8="http://schemas.microsoft.com/office/drawing/2016/5/14/chartex" xmlns:mc="http://schemas.openxmlformats.org/markup-compatibility/2006" xmlns:aink="http://schemas.microsoft.com/office/drawing/2016/ink" xmlns:am3d="http://schemas.microsoft.com/office/drawing/2017/model3d" xmlns:o="urn:schemas-microsoft-com:office:office" xmlns:r="http://schemas.openxmlformats.org/officeDocument/2006/relationships" xmlns:m="http://schemas.openxmlformats.org/officeDocument/2006/math" xmlns:v="urn:schemas-microsoft-com:vml" xmlns:wp14="http://schemas.microsoft.com/office/word/2010/wordprocessingDrawing" xmlns:wp="http://schemas.openxmlformats.org/drawingml/2006/wordprocessingDrawing" xmlns:w10="urn:schemas-microsoft-com:office:word" xmlns:w="http://schemas.openxmlformats.org/wordprocessingml/2006/main" xmlns:w14="http://schemas.microsoft.com/office/word/2010/wordml" xmlns:w15="http://schemas.microsoft.com/office/word/2012/wordml" xmlns:w16cid="http://schemas.microsoft.com/office/word/2016/wordml/cid" xmlns:w16se="http://schemas.microsoft.com/office/word/2015/wordml/symex" xmlns:wpg="http://schemas.microsoft.com/office/word/2010/wordprocessingGroup" xmlns:wpi="http://schemas.microsoft.com/office/word/2010/wordprocessingInk" xmlns:wne="http://schemas.microsoft.com/office/word/2006/wordml" xmlns:wps="http://schemas.microsoft.com/office/word/2010/wordprocessingShape" mc:Ignorable="w14 w15 w16se w16cid wp14">
+<w:document xmlns:wpc="http://schemas.microsoft.com/office/word/2010/wordprocessingCanvas" xmlns:cx="http://schemas.microsoft.com/office/drawing/2014/chartex" xmlns:mc="http://schemas.openxmlformats.org/markup-compatibility/2006" xmlns:o="urn:schemas-microsoft-com:office:office" xmlns:r="http://schemas.openxmlformats.org/officeDocument/2006/relationships" xmlns:m="http://schemas.openxmlformats.org/officeDocument/2006/math" xmlns:v="urn:schemas-microsoft-com:vml" xmlns:wp14="http://schemas.microsoft.com/office/word/2010/wordprocessingDrawing" xmlns:wp="http://schemas.openxmlformats.org/drawingml/2006/wordprocessingDrawing" xmlns:w10="urn:schemas-microsoft-com:office:word" xmlns:w="http://schemas.openxmlformats.org/wordprocessingml/2006/main" xmlns:w14="http://schemas.microsoft.com/office/word/2010/wordml" xmlns:w15="http://schemas.microsoft.com/office/word/2012/wordml" xmlns:w16se="http://schemas.microsoft.com/office/word/2015/wordml/symex" xmlns:wpg="http://schemas.microsoft.com/office/word/2010/wordprocessingGroup" xmlns:wpi="http://schemas.microsoft.com/office/word/2010/wordprocessingInk" xmlns:wne="http://schemas.microsoft.com/office/word/2006/wordml" xmlns:wps="http://schemas.microsoft.com/office/word/2010/wordprocessingShape" mc:Ignorable="w14 w15 w16se wp14">
   <w:body>
     <w:tbl>
       <w:tblPr>
-        <w:tblStyle w:val="TableGrid"/>
+        <w:tblStyle w:val="Tablaconcuadrcula"/>
         <w:tblW w:w="0" w:type="auto"/>
         <w:tblInd w:w="0" w:type="dxa"/>
         <w:tblLook w:val="04A0" w:firstRow="1" w:lastRow="0" w:firstColumn="1" w:lastColumn="0" w:noHBand="0" w:noVBand="1"/>
@@ -30,7 +30,7 @@
               <w:jc w:val="center"/>
             </w:pPr>
             <w:r>
-              <w:t>STAGE</w:t>
+              <w:t>USE CASE</w:t>
             </w:r>
             <w:r>
               <w:t xml:space="preserve">: </w:t>
@@ -38,37 +38,8 @@
             <w:r>
               <w:t>BUY</w:t>
             </w:r>
-          </w:p>
-        </w:tc>
-        <w:bookmarkStart w:id="0" w:name="_GoBack"/>
-        <w:bookmarkEnd w:id="0"/>
-      </w:tr>
-      <w:tr>
-        <w:tc>
-          <w:tcPr>
-            <w:tcW w:w="9350" w:type="dxa"/>
-            <w:tcBorders>
-              <w:top w:val="single" w:sz="4" w:space="0" w:color="auto"/>
-              <w:left w:val="single" w:sz="4" w:space="0" w:color="auto"/>
-              <w:bottom w:val="single" w:sz="4" w:space="0" w:color="auto"/>
-              <w:right w:val="single" w:sz="4" w:space="0" w:color="auto"/>
-            </w:tcBorders>
-            <w:hideMark/>
-          </w:tcPr>
-          <w:p>
-            <w:pPr>
-              <w:spacing w:line="240" w:lineRule="auto"/>
-            </w:pPr>
-            <w:proofErr w:type="spellStart"/>
-            <w:r>
-              <w:t>Numera</w:t>
-            </w:r>
-            <w:r>
-              <w:t>tion</w:t>
-            </w:r>
-            <w:proofErr w:type="spellEnd"/>
-            <w:r>
-              <w:t>: -</w:t>
+            <w:r>
+              <w:t xml:space="preserve"> PRODUCT</w:t>
             </w:r>
           </w:p>
         </w:tc>
@@ -88,95 +59,12 @@
           <w:p>
             <w:pPr>
               <w:spacing w:line="240" w:lineRule="auto"/>
-              <w:rPr>
-                <w:lang w:val="en-US"/>
-              </w:rPr>
-            </w:pPr>
-            <w:r>
-              <w:rPr>
-                <w:lang w:val="en-US"/>
-              </w:rPr>
-              <w:t>Precond</w:t>
-            </w:r>
-            <w:r>
-              <w:rPr>
-                <w:lang w:val="en-US"/>
-              </w:rPr>
-              <w:t>itions</w:t>
-            </w:r>
-            <w:r>
-              <w:rPr>
-                <w:lang w:val="en-US"/>
-              </w:rPr>
-              <w:t>:</w:t>
-            </w:r>
-            <w:r>
-              <w:rPr>
-                <w:lang w:val="en-US"/>
-              </w:rPr>
-              <w:t xml:space="preserve">   </w:t>
-            </w:r>
-            <w:r>
-              <w:rPr>
-                <w:lang w:val="en-US"/>
-              </w:rPr>
-              <w:t xml:space="preserve"> -</w:t>
-            </w:r>
-            <w:r>
-              <w:rPr>
-                <w:lang w:val="en-US"/>
-              </w:rPr>
-              <w:t>the c</w:t>
-            </w:r>
-            <w:r>
-              <w:rPr>
-                <w:lang w:val="en-US"/>
-              </w:rPr>
-              <w:t>ustomer</w:t>
-            </w:r>
-            <w:r>
-              <w:rPr>
-                <w:lang w:val="en-US"/>
-              </w:rPr>
-              <w:t xml:space="preserve"> must have entered to the system</w:t>
-            </w:r>
-            <w:r>
-              <w:rPr>
-                <w:lang w:val="en-US"/>
-              </w:rPr>
-              <w:t>.</w:t>
-            </w:r>
-          </w:p>
-          <w:p>
-            <w:pPr>
-              <w:spacing w:line="240" w:lineRule="auto"/>
-              <w:rPr>
-                <w:lang w:val="en-US"/>
-              </w:rPr>
-            </w:pPr>
-            <w:r>
-              <w:rPr>
-                <w:lang w:val="en-US"/>
-              </w:rPr>
-              <w:t xml:space="preserve">                              -</w:t>
-            </w:r>
-            <w:r>
-              <w:rPr>
-                <w:lang w:val="en-US"/>
-              </w:rPr>
-              <w:t xml:space="preserve"> </w:t>
-            </w:r>
-            <w:r>
-              <w:rPr>
-                <w:lang w:val="en-US"/>
-              </w:rPr>
-              <w:t xml:space="preserve">the cart must be loaded with at least one </w:t>
-            </w:r>
-            <w:r>
-              <w:rPr>
-                <w:lang w:val="en-US"/>
-              </w:rPr>
-              <w:t>product.</w:t>
+            </w:pPr>
+            <w:r>
+              <w:t>ID</w:t>
+            </w:r>
+            <w:r>
+              <w:t>: -</w:t>
             </w:r>
           </w:p>
         </w:tc>
@@ -204,31 +92,123 @@
               <w:rPr>
                 <w:lang w:val="en-US"/>
               </w:rPr>
-              <w:t>Postcondi</w:t>
-            </w:r>
-            <w:r>
-              <w:rPr>
-                <w:lang w:val="en-US"/>
-              </w:rPr>
-              <w:t>tions</w:t>
-            </w:r>
-            <w:r>
-              <w:rPr>
-                <w:lang w:val="en-US"/>
-              </w:rPr>
-              <w:t xml:space="preserve">: </w:t>
-            </w:r>
-            <w:r>
-              <w:rPr>
-                <w:lang w:val="en-US"/>
-              </w:rPr>
-              <w:t>the requested quantity is removed from the stock of the products purchased</w:t>
+              <w:t>Precond</w:t>
+            </w:r>
+            <w:r>
+              <w:rPr>
+                <w:lang w:val="en-US"/>
+              </w:rPr>
+              <w:t>itions</w:t>
+            </w:r>
+            <w:r>
+              <w:rPr>
+                <w:lang w:val="en-US"/>
+              </w:rPr>
+              <w:t>:</w:t>
+            </w:r>
+            <w:r>
+              <w:rPr>
+                <w:lang w:val="en-US"/>
+              </w:rPr>
+              <w:t xml:space="preserve"> </w:t>
+            </w:r>
+            <w:r>
+              <w:rPr>
+                <w:lang w:val="en-US"/>
+              </w:rPr>
+              <w:t>-</w:t>
+            </w:r>
+            <w:r>
+              <w:rPr>
+                <w:lang w:val="en-US"/>
+              </w:rPr>
+              <w:t>C</w:t>
+            </w:r>
+            <w:r>
+              <w:rPr>
+                <w:lang w:val="en-US"/>
+              </w:rPr>
+              <w:t>ustomer</w:t>
+            </w:r>
+            <w:r>
+              <w:rPr>
+                <w:lang w:val="en-US"/>
+              </w:rPr>
+              <w:t xml:space="preserve"> must </w:t>
+            </w:r>
+            <w:r>
+              <w:rPr>
+                <w:lang w:val="en-US"/>
+              </w:rPr>
+              <w:t>be logged in</w:t>
+            </w:r>
+            <w:r>
+              <w:rPr>
+                <w:lang w:val="en-US"/>
+              </w:rPr>
+              <w:t>to the system</w:t>
             </w:r>
             <w:r>
               <w:rPr>
                 <w:lang w:val="en-US"/>
               </w:rPr>
               <w:t>.</w:t>
+            </w:r>
+          </w:p>
+          <w:p>
+            <w:pPr>
+              <w:spacing w:line="240" w:lineRule="auto"/>
+              <w:rPr>
+                <w:lang w:val="en-US"/>
+              </w:rPr>
+            </w:pPr>
+            <w:r>
+              <w:rPr>
+                <w:lang w:val="en-US"/>
+              </w:rPr>
+              <w:t xml:space="preserve">                           </w:t>
+            </w:r>
+            <w:r>
+              <w:rPr>
+                <w:lang w:val="en-US"/>
+              </w:rPr>
+              <w:t>-</w:t>
+            </w:r>
+            <w:r>
+              <w:rPr>
+                <w:lang w:val="en-US"/>
+              </w:rPr>
+              <w:t xml:space="preserve"> </w:t>
+            </w:r>
+            <w:r>
+              <w:rPr>
+                <w:lang w:val="en-US"/>
+              </w:rPr>
+              <w:t>C</w:t>
+            </w:r>
+            <w:r>
+              <w:rPr>
+                <w:lang w:val="en-US"/>
+              </w:rPr>
+              <w:t xml:space="preserve">art must </w:t>
+            </w:r>
+            <w:r>
+              <w:rPr>
+                <w:lang w:val="en-US"/>
+              </w:rPr>
+              <w:t>have</w:t>
+            </w:r>
+            <w:r>
+              <w:rPr>
+                <w:lang w:val="en-US"/>
+              </w:rPr>
+              <w:t xml:space="preserve"> at least one </w:t>
+            </w:r>
+            <w:r>
+              <w:rPr>
+                <w:lang w:val="en-US"/>
+              </w:rPr>
+              <w:t>product.</w:t>
             </w:r>
           </w:p>
         </w:tc>
@@ -248,34 +228,34 @@
           <w:p>
             <w:pPr>
               <w:spacing w:line="240" w:lineRule="auto"/>
-            </w:pPr>
-            <w:r>
-              <w:t xml:space="preserve">Who </w:t>
-            </w:r>
-            <w:proofErr w:type="spellStart"/>
-            <w:r>
-              <w:t>starts</w:t>
-            </w:r>
-            <w:proofErr w:type="spellEnd"/>
-            <w:r>
-              <w:t xml:space="preserve"> </w:t>
-            </w:r>
-            <w:proofErr w:type="spellStart"/>
-            <w:r>
-              <w:t>it</w:t>
-            </w:r>
-            <w:proofErr w:type="spellEnd"/>
-            <w:r>
+              <w:rPr>
+                <w:lang w:val="en-US"/>
+              </w:rPr>
+            </w:pPr>
+            <w:r>
+              <w:rPr>
+                <w:lang w:val="en-US"/>
+              </w:rPr>
+              <w:t>Postcondi</w:t>
+            </w:r>
+            <w:r>
+              <w:rPr>
+                <w:lang w:val="en-US"/>
+              </w:rPr>
+              <w:t>tions</w:t>
+            </w:r>
+            <w:r>
+              <w:rPr>
+                <w:lang w:val="en-US"/>
+              </w:rPr>
               <w:t xml:space="preserve">: </w:t>
             </w:r>
-            <w:proofErr w:type="spellStart"/>
-            <w:r>
-              <w:t>C</w:t>
-            </w:r>
-            <w:r>
-              <w:t>ustomer</w:t>
-            </w:r>
-            <w:proofErr w:type="spellEnd"/>
+            <w:r>
+              <w:rPr>
+                <w:lang w:val="en-US"/>
+              </w:rPr>
+              <w:t>product stock updated successfully</w:t>
+            </w:r>
           </w:p>
         </w:tc>
       </w:tr>
@@ -296,35 +276,14 @@
               <w:spacing w:line="240" w:lineRule="auto"/>
             </w:pPr>
             <w:r>
-              <w:t>Who</w:t>
-            </w:r>
-            <w:r>
-              <w:t xml:space="preserve"> </w:t>
-            </w:r>
-            <w:proofErr w:type="spellStart"/>
-            <w:r>
-              <w:t>finishes</w:t>
-            </w:r>
-            <w:proofErr w:type="spellEnd"/>
-            <w:r>
-              <w:t xml:space="preserve"> </w:t>
-            </w:r>
-            <w:proofErr w:type="spellStart"/>
-            <w:r>
-              <w:t>it</w:t>
-            </w:r>
-            <w:proofErr w:type="spellEnd"/>
-            <w:r>
-              <w:t xml:space="preserve">: </w:t>
-            </w:r>
-            <w:proofErr w:type="spellStart"/>
-            <w:r>
-              <w:t>C</w:t>
+              <w:t>Initiating actor</w:t>
+            </w:r>
+            <w:r>
+              <w:t>: C</w:t>
             </w:r>
             <w:r>
               <w:t>ustomer</w:t>
             </w:r>
-            <w:proofErr w:type="spellEnd"/>
           </w:p>
         </w:tc>
       </w:tr>
@@ -343,89 +302,15 @@
           <w:p>
             <w:pPr>
               <w:spacing w:line="240" w:lineRule="auto"/>
-              <w:rPr>
-                <w:lang w:val="en-US"/>
-              </w:rPr>
-            </w:pPr>
-            <w:r>
-              <w:rPr>
-                <w:lang w:val="en-US"/>
-              </w:rPr>
-              <w:t>Excep</w:t>
-            </w:r>
-            <w:r>
-              <w:rPr>
-                <w:lang w:val="en-US"/>
-              </w:rPr>
-              <w:t>tions</w:t>
-            </w:r>
-            <w:r>
-              <w:rPr>
-                <w:lang w:val="en-US"/>
-              </w:rPr>
-              <w:t xml:space="preserve">: </w:t>
-            </w:r>
-            <w:r>
-              <w:rPr>
-                <w:lang w:val="en-US"/>
-              </w:rPr>
-              <w:t xml:space="preserve">  </w:t>
-            </w:r>
-            <w:r>
-              <w:rPr>
-                <w:lang w:val="en-US"/>
-              </w:rPr>
-              <w:t>-</w:t>
-            </w:r>
-            <w:r>
-              <w:rPr>
-                <w:lang w:val="en-US"/>
-              </w:rPr>
-              <w:t xml:space="preserve"> </w:t>
-            </w:r>
-            <w:r>
-              <w:rPr>
-                <w:lang w:val="en-US"/>
-              </w:rPr>
-              <w:t xml:space="preserve">no stock of the requested </w:t>
-            </w:r>
-            <w:r>
-              <w:rPr>
-                <w:lang w:val="en-US"/>
-              </w:rPr>
-              <w:t>product.</w:t>
-            </w:r>
-          </w:p>
-          <w:p>
-            <w:pPr>
-              <w:spacing w:line="240" w:lineRule="auto"/>
-              <w:rPr>
-                <w:lang w:val="en-US"/>
-              </w:rPr>
-            </w:pPr>
-            <w:r>
-              <w:rPr>
-                <w:lang w:val="en-US"/>
-              </w:rPr>
-              <w:t xml:space="preserve">                        -</w:t>
-            </w:r>
-            <w:r>
-              <w:rPr>
-                <w:lang w:val="en-US"/>
-              </w:rPr>
-              <w:t xml:space="preserve"> </w:t>
-            </w:r>
-            <w:r>
-              <w:rPr>
-                <w:lang w:val="en-US"/>
-              </w:rPr>
-              <w:t>the customer is not logged in</w:t>
-            </w:r>
-            <w:r>
-              <w:rPr>
-                <w:lang w:val="en-US"/>
-              </w:rPr>
-              <w:t>.</w:t>
+            </w:pPr>
+            <w:r>
+              <w:t>Finishing actor</w:t>
+            </w:r>
+            <w:r>
+              <w:t>: C</w:t>
+            </w:r>
+            <w:r>
+              <w:t>ustomer</w:t>
             </w:r>
           </w:p>
         </w:tc>
@@ -453,6 +338,102 @@
               <w:rPr>
                 <w:lang w:val="en-US"/>
               </w:rPr>
+              <w:t>Excep</w:t>
+            </w:r>
+            <w:r>
+              <w:rPr>
+                <w:lang w:val="en-US"/>
+              </w:rPr>
+              <w:t>tions</w:t>
+            </w:r>
+            <w:r>
+              <w:rPr>
+                <w:lang w:val="en-US"/>
+              </w:rPr>
+              <w:t>: -</w:t>
+            </w:r>
+            <w:r>
+              <w:rPr>
+                <w:lang w:val="en-US"/>
+              </w:rPr>
+              <w:t xml:space="preserve"> no stock </w:t>
+            </w:r>
+            <w:r>
+              <w:rPr>
+                <w:lang w:val="en-US"/>
+              </w:rPr>
+              <w:t>available</w:t>
+            </w:r>
+            <w:r>
+              <w:rPr>
+                <w:lang w:val="en-US"/>
+              </w:rPr>
+              <w:t>.</w:t>
+            </w:r>
+          </w:p>
+          <w:p>
+            <w:pPr>
+              <w:spacing w:line="240" w:lineRule="auto"/>
+              <w:rPr>
+                <w:lang w:val="en-US"/>
+              </w:rPr>
+            </w:pPr>
+            <w:r>
+              <w:rPr>
+                <w:lang w:val="en-US"/>
+              </w:rPr>
+              <w:t xml:space="preserve">                     </w:t>
+            </w:r>
+            <w:r>
+              <w:rPr>
+                <w:lang w:val="en-US"/>
+              </w:rPr>
+              <w:t>-</w:t>
+            </w:r>
+            <w:r>
+              <w:rPr>
+                <w:lang w:val="en-US"/>
+              </w:rPr>
+              <w:t xml:space="preserve"> customer </w:t>
+            </w:r>
+            <w:r>
+              <w:rPr>
+                <w:lang w:val="en-US"/>
+              </w:rPr>
+              <w:t>not logged in</w:t>
+            </w:r>
+            <w:r>
+              <w:rPr>
+                <w:lang w:val="en-US"/>
+              </w:rPr>
+              <w:t>.</w:t>
+            </w:r>
+          </w:p>
+        </w:tc>
+      </w:tr>
+      <w:tr>
+        <w:tc>
+          <w:tcPr>
+            <w:tcW w:w="9350" w:type="dxa"/>
+            <w:tcBorders>
+              <w:top w:val="single" w:sz="4" w:space="0" w:color="auto"/>
+              <w:left w:val="single" w:sz="4" w:space="0" w:color="auto"/>
+              <w:bottom w:val="single" w:sz="4" w:space="0" w:color="auto"/>
+              <w:right w:val="single" w:sz="4" w:space="0" w:color="auto"/>
+            </w:tcBorders>
+            <w:hideMark/>
+          </w:tcPr>
+          <w:p>
+            <w:pPr>
+              <w:spacing w:line="240" w:lineRule="auto"/>
+              <w:rPr>
+                <w:lang w:val="en-US"/>
+              </w:rPr>
+            </w:pPr>
+            <w:r>
+              <w:rPr>
+                <w:lang w:val="en-US"/>
+              </w:rPr>
               <w:t>Descrip</w:t>
             </w:r>
             <w:r>
@@ -471,19 +452,63 @@
               <w:rPr>
                 <w:lang w:val="en-US"/>
               </w:rPr>
-              <w:t xml:space="preserve">The customer user enters to the system to buy a certain product, then has the possibility to select a payment method, </w:t>
-            </w:r>
-            <w:r>
-              <w:rPr>
-                <w:lang w:val="en-US"/>
-              </w:rPr>
-              <w:t>if wish</w:t>
-            </w:r>
-            <w:r>
-              <w:rPr>
-                <w:lang w:val="en-US"/>
-              </w:rPr>
-              <w:t xml:space="preserve"> to withdraw it or sent it to their home address as well as apply a discount if has a valid coupon.</w:t>
+              <w:t xml:space="preserve">After logging into the system, </w:t>
+            </w:r>
+            <w:r>
+              <w:rPr>
+                <w:lang w:val="en-US"/>
+              </w:rPr>
+              <w:t xml:space="preserve">the customer can buy a product. This includes </w:t>
+            </w:r>
+            <w:r>
+              <w:rPr>
+                <w:lang w:val="en-US"/>
+              </w:rPr>
+              <w:t xml:space="preserve">selecting </w:t>
+            </w:r>
+            <w:r>
+              <w:rPr>
+                <w:lang w:val="en-US"/>
+              </w:rPr>
+              <w:t>a payment and shipping method and, also</w:t>
+            </w:r>
+            <w:r>
+              <w:rPr>
+                <w:lang w:val="en-US"/>
+              </w:rPr>
+              <w:t>, apply</w:t>
+            </w:r>
+            <w:r>
+              <w:rPr>
+                <w:lang w:val="en-US"/>
+              </w:rPr>
+              <w:t>ing</w:t>
+            </w:r>
+            <w:bookmarkStart w:id="0" w:name="_GoBack"/>
+            <w:bookmarkEnd w:id="0"/>
+            <w:r>
+              <w:rPr>
+                <w:lang w:val="en-US"/>
+              </w:rPr>
+              <w:t xml:space="preserve"> a discount -</w:t>
+            </w:r>
+            <w:r>
+              <w:rPr>
+                <w:lang w:val="en-US"/>
+              </w:rPr>
+              <w:t>valid code</w:t>
+            </w:r>
+            <w:r>
+              <w:rPr>
+                <w:lang w:val="en-US"/>
+              </w:rPr>
+              <w:t xml:space="preserve"> needed-</w:t>
+            </w:r>
+            <w:r>
+              <w:rPr>
+                <w:lang w:val="en-US"/>
+              </w:rPr>
+              <w:t>.</w:t>
             </w:r>
           </w:p>
         </w:tc>
@@ -498,7 +523,7 @@
     </w:p>
     <w:tbl>
       <w:tblPr>
-        <w:tblStyle w:val="TableGrid"/>
+        <w:tblStyle w:val="Tablaconcuadrcula"/>
         <w:tblW w:w="0" w:type="auto"/>
         <w:tblInd w:w="0" w:type="dxa"/>
         <w:tblLook w:val="04A0" w:firstRow="1" w:lastRow="0" w:firstColumn="1" w:lastColumn="0" w:noHBand="0" w:noVBand="1"/>
@@ -524,7 +549,7 @@
               <w:jc w:val="center"/>
             </w:pPr>
             <w:r>
-              <w:t>STAGE</w:t>
+              <w:t>USE CASE</w:t>
             </w:r>
             <w:r>
               <w:t xml:space="preserve">: </w:t>
@@ -551,14 +576,9 @@
             <w:pPr>
               <w:spacing w:line="240" w:lineRule="auto"/>
             </w:pPr>
-            <w:proofErr w:type="spellStart"/>
-            <w:r>
-              <w:t>Numera</w:t>
-            </w:r>
-            <w:r>
-              <w:t>tion</w:t>
-            </w:r>
-            <w:proofErr w:type="spellEnd"/>
+            <w:r>
+              <w:t>ID</w:t>
+            </w:r>
             <w:r>
               <w:t>: -</w:t>
             </w:r>
@@ -606,57 +626,87 @@
               <w:rPr>
                 <w:lang w:val="en-US"/>
               </w:rPr>
-              <w:t xml:space="preserve">   </w:t>
-            </w:r>
-            <w:r>
-              <w:rPr>
-                <w:lang w:val="en-US"/>
-              </w:rPr>
               <w:t>-</w:t>
             </w:r>
             <w:r>
               <w:rPr>
                 <w:lang w:val="en-US"/>
               </w:rPr>
+              <w:t xml:space="preserve"> P</w:t>
+            </w:r>
+            <w:r>
+              <w:rPr>
+                <w:lang w:val="en-US"/>
+              </w:rPr>
+              <w:t xml:space="preserve">roduct must </w:t>
+            </w:r>
+            <w:r>
+              <w:rPr>
+                <w:lang w:val="en-US"/>
+              </w:rPr>
+              <w:t>exist in the database</w:t>
+            </w:r>
+            <w:r>
+              <w:rPr>
+                <w:lang w:val="en-US"/>
+              </w:rPr>
+              <w:t>.</w:t>
+            </w:r>
+          </w:p>
+          <w:p>
+            <w:pPr>
+              <w:spacing w:line="240" w:lineRule="auto"/>
+              <w:rPr>
+                <w:lang w:val="en-US"/>
+              </w:rPr>
+            </w:pPr>
+            <w:r>
+              <w:rPr>
+                <w:lang w:val="en-US"/>
+              </w:rPr>
+              <w:t xml:space="preserve">                          </w:t>
+            </w:r>
+            <w:r>
+              <w:rPr>
+                <w:lang w:val="en-US"/>
+              </w:rPr>
+              <w:t xml:space="preserve"> -</w:t>
+            </w:r>
+            <w:r>
+              <w:rPr>
+                <w:lang w:val="en-US"/>
+              </w:rPr>
               <w:t xml:space="preserve"> </w:t>
             </w:r>
             <w:r>
               <w:rPr>
                 <w:lang w:val="en-US"/>
               </w:rPr>
-              <w:t>The product must be previously loaded in the system</w:t>
+              <w:t>Administrator</w:t>
+            </w:r>
+            <w:r>
+              <w:rPr>
+                <w:lang w:val="en-US"/>
+              </w:rPr>
+              <w:t xml:space="preserve"> must </w:t>
+            </w:r>
+            <w:r>
+              <w:rPr>
+                <w:lang w:val="en-US"/>
+              </w:rPr>
+              <w:t>be logged in</w:t>
+            </w:r>
+            <w:r>
+              <w:rPr>
+                <w:lang w:val="en-US"/>
+              </w:rPr>
+              <w:t>to the system</w:t>
             </w:r>
             <w:r>
               <w:rPr>
                 <w:lang w:val="en-US"/>
               </w:rPr>
               <w:t>.</w:t>
-            </w:r>
-          </w:p>
-          <w:p>
-            <w:pPr>
-              <w:spacing w:line="240" w:lineRule="auto"/>
-              <w:rPr>
-                <w:lang w:val="en-US"/>
-              </w:rPr>
-            </w:pPr>
-            <w:r>
-              <w:rPr>
-                <w:lang w:val="en-US"/>
-              </w:rPr>
-              <w:t xml:space="preserve">                              -</w:t>
-            </w:r>
-            <w:r>
-              <w:rPr>
-                <w:lang w:val="en-US"/>
-              </w:rPr>
-              <w:t>The administrator must have en</w:t>
-            </w:r>
-            <w:r>
-              <w:rPr>
-                <w:lang w:val="en-US"/>
-              </w:rPr>
-              <w:t>tered to the system.</w:t>
             </w:r>
           </w:p>
         </w:tc>
@@ -702,13 +752,13 @@
               <w:rPr>
                 <w:lang w:val="en-US"/>
               </w:rPr>
-              <w:t>the product was removed successfully</w:t>
-            </w:r>
-            <w:r>
-              <w:rPr>
-                <w:lang w:val="en-US"/>
-              </w:rPr>
-              <w:t>.</w:t>
+              <w:t xml:space="preserve">product </w:t>
+            </w:r>
+            <w:r>
+              <w:rPr>
+                <w:lang w:val="en-US"/>
+              </w:rPr>
+              <w:t>removed successfully</w:t>
             </w:r>
           </w:p>
         </w:tc>
@@ -730,32 +780,14 @@
               <w:spacing w:line="240" w:lineRule="auto"/>
             </w:pPr>
             <w:r>
-              <w:t xml:space="preserve">Who </w:t>
-            </w:r>
-            <w:proofErr w:type="spellStart"/>
-            <w:r>
-              <w:t>starts</w:t>
-            </w:r>
-            <w:proofErr w:type="spellEnd"/>
-            <w:r>
-              <w:t xml:space="preserve"> </w:t>
-            </w:r>
-            <w:proofErr w:type="spellStart"/>
-            <w:r>
-              <w:t>it</w:t>
-            </w:r>
-            <w:proofErr w:type="spellEnd"/>
-            <w:r>
-              <w:t xml:space="preserve">: </w:t>
-            </w:r>
-            <w:proofErr w:type="spellStart"/>
-            <w:r>
-              <w:t>Administra</w:t>
+              <w:t>Initiating actor</w:t>
+            </w:r>
+            <w:r>
+              <w:t>: Administra</w:t>
             </w:r>
             <w:r>
               <w:t>tor</w:t>
             </w:r>
-            <w:proofErr w:type="spellEnd"/>
           </w:p>
         </w:tc>
       </w:tr>
@@ -776,32 +808,14 @@
               <w:spacing w:line="240" w:lineRule="auto"/>
             </w:pPr>
             <w:r>
-              <w:t xml:space="preserve">Who </w:t>
-            </w:r>
-            <w:proofErr w:type="spellStart"/>
-            <w:r>
-              <w:t>finishes</w:t>
-            </w:r>
-            <w:proofErr w:type="spellEnd"/>
-            <w:r>
-              <w:t xml:space="preserve"> </w:t>
-            </w:r>
-            <w:proofErr w:type="spellStart"/>
-            <w:r>
-              <w:t>it</w:t>
-            </w:r>
-            <w:proofErr w:type="spellEnd"/>
-            <w:r>
-              <w:t xml:space="preserve">: </w:t>
-            </w:r>
-            <w:proofErr w:type="spellStart"/>
-            <w:r>
-              <w:t>Administra</w:t>
+              <w:t>Finishing actor</w:t>
+            </w:r>
+            <w:r>
+              <w:t>: Administra</w:t>
             </w:r>
             <w:r>
               <w:t>tor</w:t>
             </w:r>
-            <w:proofErr w:type="spellEnd"/>
             <w:r>
               <w:t xml:space="preserve"> </w:t>
             </w:r>
@@ -843,13 +857,39 @@
               <w:rPr>
                 <w:lang w:val="en-US"/>
               </w:rPr>
-              <w:t xml:space="preserve">: </w:t>
-            </w:r>
-            <w:r>
-              <w:rPr>
-                <w:lang w:val="en-US"/>
-              </w:rPr>
-              <w:t xml:space="preserve">  </w:t>
+              <w:t>: -</w:t>
+            </w:r>
+            <w:r>
+              <w:rPr>
+                <w:lang w:val="en-US"/>
+              </w:rPr>
+              <w:t xml:space="preserve"> </w:t>
+            </w:r>
+            <w:r>
+              <w:rPr>
+                <w:lang w:val="en-US"/>
+              </w:rPr>
+              <w:t>Product not found</w:t>
+            </w:r>
+            <w:r>
+              <w:rPr>
+                <w:lang w:val="en-US"/>
+              </w:rPr>
+              <w:t xml:space="preserve"> </w:t>
+            </w:r>
+          </w:p>
+          <w:p>
+            <w:pPr>
+              <w:spacing w:line="240" w:lineRule="auto"/>
+              <w:rPr>
+                <w:lang w:val="en-US"/>
+              </w:rPr>
+            </w:pPr>
+            <w:r>
+              <w:rPr>
+                <w:lang w:val="en-US"/>
+              </w:rPr>
+              <w:t xml:space="preserve">                     </w:t>
             </w:r>
             <w:r>
               <w:rPr>
@@ -861,71 +901,13 @@
               <w:rPr>
                 <w:lang w:val="en-US"/>
               </w:rPr>
-              <w:t xml:space="preserve"> N</w:t>
-            </w:r>
-            <w:r>
-              <w:rPr>
-                <w:lang w:val="en-US"/>
-              </w:rPr>
-              <w:t>on-existent product</w:t>
-            </w:r>
-            <w:r>
-              <w:rPr>
-                <w:lang w:val="en-US"/>
-              </w:rPr>
               <w:t xml:space="preserve"> </w:t>
             </w:r>
-          </w:p>
-          <w:p>
-            <w:pPr>
-              <w:spacing w:line="240" w:lineRule="auto"/>
-              <w:rPr>
-                <w:lang w:val="en-US"/>
-              </w:rPr>
-            </w:pPr>
-            <w:r>
-              <w:rPr>
-                <w:lang w:val="en-US"/>
-              </w:rPr>
-              <w:t xml:space="preserve">                       -</w:t>
-            </w:r>
-            <w:r>
-              <w:rPr>
-                <w:lang w:val="en-US"/>
-              </w:rPr>
-              <w:t xml:space="preserve"> </w:t>
-            </w:r>
-            <w:r>
-              <w:rPr>
-                <w:lang w:val="en-US"/>
-              </w:rPr>
-              <w:t>If a customer has reserved the product, an administrator confirmation is requested and</w:t>
-            </w:r>
-          </w:p>
-          <w:p>
-            <w:pPr>
-              <w:spacing w:line="240" w:lineRule="auto"/>
-              <w:rPr>
-                <w:lang w:val="en-US"/>
-              </w:rPr>
-            </w:pPr>
-            <w:r>
-              <w:rPr>
-                <w:lang w:val="en-US"/>
-              </w:rPr>
-              <w:t xml:space="preserve">                        then</w:t>
-            </w:r>
-            <w:r>
-              <w:rPr>
-                <w:lang w:val="en-US"/>
-              </w:rPr>
-              <w:t xml:space="preserve"> a notification is sent to customers with reservations</w:t>
-            </w:r>
-            <w:r>
-              <w:rPr>
-                <w:lang w:val="en-US"/>
-              </w:rPr>
-              <w:t xml:space="preserve">.                                         </w:t>
+            <w:r>
+              <w:rPr>
+                <w:lang w:val="en-US"/>
+              </w:rPr>
+              <w:t>If the product is booked, confirmation is needed in order to proceed and a notification is sent to the users that had reserved it.</w:t>
             </w:r>
           </w:p>
         </w:tc>
@@ -974,16 +956,26 @@
               <w:rPr>
                 <w:lang w:val="en-US"/>
               </w:rPr>
-              <w:t xml:space="preserve">The administrator user accesses the system to delete a </w:t>
-            </w:r>
-            <w:proofErr w:type="spellStart"/>
-            <w:r>
-              <w:rPr>
-                <w:lang w:val="en-US"/>
-              </w:rPr>
-              <w:t>producto</w:t>
-            </w:r>
-            <w:proofErr w:type="spellEnd"/>
+              <w:t xml:space="preserve">The administrator </w:t>
+            </w:r>
+            <w:r>
+              <w:rPr>
+                <w:lang w:val="en-US"/>
+              </w:rPr>
+              <w:t>logs into</w:t>
+            </w:r>
+            <w:r>
+              <w:rPr>
+                <w:lang w:val="en-US"/>
+              </w:rPr>
+              <w:t xml:space="preserve"> the system to delete a </w:t>
+            </w:r>
+            <w:r>
+              <w:rPr>
+                <w:lang w:val="en-US"/>
+              </w:rPr>
+              <w:t>product</w:t>
+            </w:r>
             <w:r>
               <w:rPr>
                 <w:lang w:val="en-US"/>
@@ -1012,7 +1004,7 @@
 </file>
 
 <file path=word/styles.xml><?xml version="1.0" encoding="utf-8"?>
-<w:styles xmlns:mc="http://schemas.openxmlformats.org/markup-compatibility/2006" xmlns:r="http://schemas.openxmlformats.org/officeDocument/2006/relationships" xmlns:w="http://schemas.openxmlformats.org/wordprocessingml/2006/main" xmlns:w14="http://schemas.microsoft.com/office/word/2010/wordml" xmlns:w15="http://schemas.microsoft.com/office/word/2012/wordml" xmlns:w16cid="http://schemas.microsoft.com/office/word/2016/wordml/cid" xmlns:w16se="http://schemas.microsoft.com/office/word/2015/wordml/symex" mc:Ignorable="w14 w15 w16se w16cid">
+<w:styles xmlns:mc="http://schemas.openxmlformats.org/markup-compatibility/2006" xmlns:r="http://schemas.openxmlformats.org/officeDocument/2006/relationships" xmlns:w="http://schemas.openxmlformats.org/wordprocessingml/2006/main" xmlns:w14="http://schemas.microsoft.com/office/word/2010/wordml" xmlns:w15="http://schemas.microsoft.com/office/word/2012/wordml" xmlns:w16se="http://schemas.microsoft.com/office/word/2015/wordml/symex" mc:Ignorable="w14 w15 w16se">
   <w:docDefaults>
     <w:rPrDefault>
       <w:rPr>
@@ -1028,7 +1020,7 @@
       </w:pPr>
     </w:pPrDefault>
   </w:docDefaults>
-  <w:latentStyles w:defLockedState="0" w:defUIPriority="99" w:defSemiHidden="0" w:defUnhideWhenUsed="0" w:defQFormat="0" w:count="377">
+  <w:latentStyles w:defLockedState="0" w:defUIPriority="99" w:defSemiHidden="0" w:defUnhideWhenUsed="0" w:defQFormat="0" w:count="371">
     <w:lsdException w:name="Normal" w:uiPriority="0" w:qFormat="1"/>
     <w:lsdException w:name="heading 1" w:uiPriority="9" w:qFormat="1"/>
     <w:lsdException w:name="heading 2" w:semiHidden="1" w:uiPriority="9" w:unhideWhenUsed="1" w:qFormat="1"/>
@@ -1176,8 +1168,11 @@
     <w:lsdException w:name="Table 3D effects 3" w:semiHidden="1" w:unhideWhenUsed="1"/>
     <w:lsdException w:name="Table Contemporary" w:semiHidden="1" w:unhideWhenUsed="1"/>
     <w:lsdException w:name="Table Elegant" w:semiHidden="1" w:unhideWhenUsed="1"/>
+    <w:lsdException w:name="Table Professional" w:semiHidden="1" w:unhideWhenUsed="1"/>
     <w:lsdException w:name="Table Subtle 1" w:semiHidden="1" w:unhideWhenUsed="1"/>
     <w:lsdException w:name="Table Subtle 2" w:semiHidden="1" w:unhideWhenUsed="1"/>
+    <w:lsdException w:name="Table Web 1" w:semiHidden="1" w:unhideWhenUsed="1"/>
+    <w:lsdException w:name="Table Web 2" w:semiHidden="1" w:unhideWhenUsed="1"/>
     <w:lsdException w:name="Table Web 3" w:semiHidden="1" w:unhideWhenUsed="1"/>
     <w:lsdException w:name="Balloon Text" w:semiHidden="1" w:unhideWhenUsed="1"/>
     <w:lsdException w:name="Table Grid" w:uiPriority="39"/>
@@ -1397,12 +1392,6 @@
     <w:lsdException w:name="List Table 5 Dark Accent 6" w:uiPriority="50"/>
     <w:lsdException w:name="List Table 6 Colorful Accent 6" w:uiPriority="51"/>
     <w:lsdException w:name="List Table 7 Colorful Accent 6" w:uiPriority="52"/>
-    <w:lsdException w:name="Mention" w:semiHidden="1" w:unhideWhenUsed="1"/>
-    <w:lsdException w:name="Smart Hyperlink" w:semiHidden="1" w:unhideWhenUsed="1"/>
-    <w:lsdException w:name="Hashtag" w:semiHidden="1" w:unhideWhenUsed="1"/>
-    <w:lsdException w:name="Unresolved Mention" w:semiHidden="1" w:unhideWhenUsed="1"/>
-    <w:lsdException w:name="Smart Link" w:semiHidden="1" w:unhideWhenUsed="1"/>
-    <w:lsdException w:name="Smart Link Error" w:semiHidden="1" w:unhideWhenUsed="1"/>
   </w:latentStyles>
   <w:style w:type="paragraph" w:default="1" w:styleId="Normal">
     <w:name w:val="Normal"/>
@@ -1415,13 +1404,13 @@
       <w:lang w:val="es-AR"/>
     </w:rPr>
   </w:style>
-  <w:style w:type="character" w:default="1" w:styleId="DefaultParagraphFont">
+  <w:style w:type="character" w:default="1" w:styleId="Fuentedeprrafopredeter">
     <w:name w:val="Default Paragraph Font"/>
     <w:uiPriority w:val="1"/>
     <w:semiHidden/>
     <w:unhideWhenUsed/>
   </w:style>
-  <w:style w:type="table" w:default="1" w:styleId="TableNormal">
+  <w:style w:type="table" w:default="1" w:styleId="Tablanormal">
     <w:name w:val="Normal Table"/>
     <w:uiPriority w:val="99"/>
     <w:semiHidden/>
@@ -1436,15 +1425,15 @@
       </w:tblCellMar>
     </w:tblPr>
   </w:style>
-  <w:style w:type="numbering" w:default="1" w:styleId="NoList">
+  <w:style w:type="numbering" w:default="1" w:styleId="Sinlista">
     <w:name w:val="No List"/>
     <w:uiPriority w:val="99"/>
     <w:semiHidden/>
     <w:unhideWhenUsed/>
   </w:style>
-  <w:style w:type="table" w:styleId="TableGrid">
+  <w:style w:type="table" w:styleId="Tablaconcuadrcula">
     <w:name w:val="Table Grid"/>
-    <w:basedOn w:val="TableNormal"/>
+    <w:basedOn w:val="Tablanormal"/>
     <w:uiPriority w:val="39"/>
     <w:rsid w:val="00672E65"/>
     <w:pPr>

</xml_diff>